<commit_message>
Merge conflict on word doc
</commit_message>
<xml_diff>
--- a/Hello World.docx
+++ b/Hello World.docx
@@ -5,6 +5,12 @@
     <w:p>
       <w:r>
         <w:t>Hello World!!!!!!</w:t>
+      </w:r>
+    </w:p>
+    <w:p/>
+    <w:p>
+      <w:r>
+        <w:t>SUNDAY!</w:t>
       </w:r>
       <w:bookmarkStart w:id="0" w:name="_GoBack"/>
       <w:bookmarkEnd w:id="0"/>

</xml_diff>

<commit_message>
dropped some truth that needed to be dropped!!!
</commit_message>
<xml_diff>
--- a/Hello World.docx
+++ b/Hello World.docx
@@ -5,6 +5,19 @@
     <w:p>
       <w:r>
         <w:t>Hello World!!!!!!</w:t>
+      </w:r>
+    </w:p>
+    <w:p>
+      <w:r>
+        <w:t xml:space="preserve">Hello </w:t>
+      </w:r>
+      <w:proofErr w:type="spellStart"/>
+      <w:r>
+        <w:t>Universe</w:t>
+      </w:r>
+      <w:proofErr w:type="spellEnd"/>
+      <w:r>
+        <w:t xml:space="preserve"> !!!!!</w:t>
       </w:r>
       <w:bookmarkStart w:id="0" w:name="_GoBack"/>
       <w:bookmarkEnd w:id="0"/>

</xml_diff>

<commit_message>
This is my world.
</commit_message>
<xml_diff>
--- a/Hello World.docx
+++ b/Hello World.docx
@@ -4,7 +4,18 @@
   <w:body>
     <w:p>
       <w:r>
-        <w:t>Hello World!!!!!!</w:t>
+        <w:t>Hello World!!!!!</w:t>
+      </w:r>
+      <w:r>
+        <w:t xml:space="preserve"> </w:t>
+      </w:r>
+      <w:bookmarkStart w:id="0" w:name="_GoBack"/>
+      <w:bookmarkEnd w:id="0"/>
+      <w:r>
+        <w:t>This is my world</w:t>
+      </w:r>
+      <w:r>
+        <w:t>!</w:t>
       </w:r>
     </w:p>
     <w:p/>
@@ -15,8 +26,6 @@
       <w:r>
         <w:t>!</w:t>
       </w:r>
-      <w:bookmarkStart w:id="0" w:name="_GoBack"/>
-      <w:bookmarkEnd w:id="0"/>
     </w:p>
     <w:sectPr>
       <w:pgSz w:w="11906" w:h="16838"/>

</xml_diff>

<commit_message>
Replaced Sunday by Saturday
</commit_message>
<xml_diff>
--- a/Hello World.docx
+++ b/Hello World.docx
@@ -11,29 +11,27 @@
           </w:rPrChange>
         </w:rPr>
       </w:pPr>
-      <w:bookmarkStart w:id="1" w:name="_GoBack"/>
-      <w:bookmarkEnd w:id="1"/>
       <w:r>
         <w:rPr>
           <w:lang w:val="en-US"/>
-          <w:rPrChange w:id="2" w:author="mine" w:date="2017-04-25T09:00:00Z">
+          <w:rPrChange w:id="1" w:author="mine" w:date="2017-04-25T09:00:00Z">
             <w:rPr/>
           </w:rPrChange>
         </w:rPr>
         <w:t>Hello</w:t>
       </w:r>
-      <w:del w:id="3" w:author="theirs" w:date="2017-04-25T09:00:00Z">
+      <w:del w:id="2" w:author="theirs" w:date="2017-04-25T09:00:00Z">
         <w:r>
           <w:rPr>
             <w:lang w:val="en-US"/>
-            <w:rPrChange w:id="4" w:author="mine" w:date="2017-04-25T09:00:00Z">
+            <w:rPrChange w:id="3" w:author="mine" w:date="2017-04-25T09:00:00Z">
               <w:rPr/>
             </w:rPrChange>
           </w:rPr>
           <w:delText xml:space="preserve"> World</w:delText>
         </w:r>
       </w:del>
-      <w:del w:id="5" w:author="mine" w:date="2017-04-25T09:00:00Z">
+      <w:del w:id="4" w:author="mine" w:date="2017-04-25T09:00:00Z">
         <w:r>
           <w:rPr>
             <w:lang w:val="en-US"/>
@@ -42,7 +40,7 @@
         </w:r>
       </w:del>
       <w:proofErr w:type="gramStart"/>
-      <w:ins w:id="6" w:author="mine" w:date="2017-04-25T09:00:00Z">
+      <w:ins w:id="5" w:author="mine" w:date="2017-04-25T09:00:00Z">
         <w:r>
           <w:rPr>
             <w:lang w:val="en-US"/>
@@ -68,11 +66,13 @@
       <w:pPr>
         <w:rPr>
           <w:lang w:val="en-US"/>
-          <w:rPrChange w:id="7" w:author="mine" w:date="2017-04-25T09:00:00Z">
+          <w:rPrChange w:id="6" w:author="mine" w:date="2017-04-25T09:00:00Z">
             <w:rPr/>
           </w:rPrChange>
         </w:rPr>
       </w:pPr>
+      <w:bookmarkStart w:id="7" w:name="_GoBack"/>
+      <w:bookmarkEnd w:id="7"/>
     </w:p>
     <w:p>
       <w:pPr>
@@ -80,15 +80,25 @@
           <w:ins w:id="8" w:author="mine" w:date="2017-04-25T09:00:00Z"/>
         </w:rPr>
       </w:pPr>
+      <w:del w:id="9" w:author="João Rocha" w:date="2017-04-25T09:07:00Z">
+        <w:r>
+          <w:delText>SUNDAY</w:delText>
+        </w:r>
+      </w:del>
+      <w:ins w:id="10" w:author="João Rocha" w:date="2017-04-25T09:07:00Z">
+        <w:r>
+          <w:t>SATURDAY</w:t>
+        </w:r>
+      </w:ins>
       <w:r>
-        <w:t>SUNDAY!</w:t>
+        <w:t>!</w:t>
       </w:r>
       <w:r>
         <w:t>!</w:t>
       </w:r>
     </w:p>
     <w:p>
-      <w:ins w:id="9" w:author="mine" w:date="2017-04-25T09:00:00Z">
+      <w:ins w:id="11" w:author="mine" w:date="2017-04-25T09:00:00Z">
         <w:r>
           <w:rPr>
             <w:noProof/>
@@ -146,6 +156,14 @@
     </w:sectPr>
   </w:body>
 </w:document>
+</file>
+
+<file path=word/people.xml><?xml version="1.0" encoding="utf-8"?>
+<w15:people xmlns:wpc="http://schemas.microsoft.com/office/word/2010/wordprocessingCanvas" xmlns:cx="http://schemas.microsoft.com/office/drawing/2014/chartex" xmlns:cx1="http://schemas.microsoft.com/office/drawing/2015/9/8/chartex" xmlns:mc="http://schemas.openxmlformats.org/markup-compatibility/2006" xmlns:o="urn:schemas-microsoft-com:office:office" xmlns:r="http://schemas.openxmlformats.org/officeDocument/2006/relationships" xmlns:m="http://schemas.openxmlformats.org/officeDocument/2006/math" xmlns:v="urn:schemas-microsoft-com:vml" xmlns:wp14="http://schemas.microsoft.com/office/word/2010/wordprocessingDrawing" xmlns:wp="http://schemas.openxmlformats.org/drawingml/2006/wordprocessingDrawing" xmlns:w10="urn:schemas-microsoft-com:office:word" xmlns:w="http://schemas.openxmlformats.org/wordprocessingml/2006/main" xmlns:w14="http://schemas.microsoft.com/office/word/2010/wordml" xmlns:w15="http://schemas.microsoft.com/office/word/2012/wordml" xmlns:w16se="http://schemas.microsoft.com/office/word/2015/wordml/symex" xmlns:wpg="http://schemas.microsoft.com/office/word/2010/wordprocessingGroup" xmlns:wpi="http://schemas.microsoft.com/office/word/2010/wordprocessingInk" xmlns:wne="http://schemas.microsoft.com/office/word/2006/wordml" xmlns:wps="http://schemas.microsoft.com/office/word/2010/wordprocessingShape" mc:Ignorable="w14 w15 w16se wp14">
+  <w15:person w15:author="João Rocha">
+    <w15:presenceInfo w15:providerId="None" w15:userId="João Rocha"/>
+  </w15:person>
+</w15:people>
 </file>
 
 <file path=word/styles.xml><?xml version="1.0" encoding="utf-8"?>

</xml_diff>